<commit_message>
Rama de la version 1.1
</commit_message>
<xml_diff>
--- a/Simulacro.docx
+++ b/Simulacro.docx
@@ -23,7 +23,23 @@
     <w:p/>
     <w:p>
       <w:r>
-        <w:t>Ahora vamos a usar las ramas, ESTA ES LA RAMA PRINCIPAL</w:t>
+        <w:t xml:space="preserve">Ahora vamos a usar las ramas, ESTA </w:t>
+      </w:r>
+      <w:r>
+        <w:t>ES LA VERSION 1.1</w:t>
+      </w:r>
+    </w:p>
+    <w:p>
+      <w:r>
+        <w:t xml:space="preserve">Voy a desarrollar por mi cuenta otra rama para probar la funcionalidad de un </w:t>
+      </w:r>
+      <w:proofErr w:type="spellStart"/>
+      <w:r>
+        <w:t>modulo</w:t>
+      </w:r>
+      <w:proofErr w:type="spellEnd"/>
+      <w:r>
+        <w:t xml:space="preserve"> separado del tronco principal</w:t>
       </w:r>
       <w:bookmarkStart w:id="0" w:name="_GoBack"/>
       <w:bookmarkEnd w:id="0"/>

</xml_diff>

<commit_message>
VERSION DE PRUEBAS NO A LA VISTA DEL CLIENTE
</commit_message>
<xml_diff>
--- a/Simulacro.docx
+++ b/Simulacro.docx
@@ -9,8 +9,13 @@
     </w:p>
     <w:p>
       <w:r>
-        <w:t>Vamos a hacer pruebas con git</w:t>
-      </w:r>
+        <w:t xml:space="preserve">Vamos a hacer pruebas con </w:t>
+      </w:r>
+      <w:proofErr w:type="spellStart"/>
+      <w:r>
+        <w:t>git</w:t>
+      </w:r>
+      <w:proofErr w:type="spellEnd"/>
       <w:r>
         <w:t>….</w:t>
       </w:r>
@@ -26,7 +31,15 @@
     </w:p>
     <w:p>
       <w:r>
-        <w:t>Voy a desarrollar por mi cuenta otra rama para probar la funcionalidad de un modulo separado del tronco principal</w:t>
+        <w:t xml:space="preserve">Voy a desarrollar por mi cuenta otra rama para probar la funcionalidad de un </w:t>
+      </w:r>
+      <w:proofErr w:type="spellStart"/>
+      <w:r>
+        <w:t>modulo</w:t>
+      </w:r>
+      <w:proofErr w:type="spellEnd"/>
+      <w:r>
+        <w:t xml:space="preserve"> separado del tronco principal</w:t>
       </w:r>
     </w:p>
     <w:p>
@@ -39,10 +52,19 @@
       <w:r>
         <w:t>Versión de explotación</w:t>
       </w:r>
+    </w:p>
+    <w:p>
+      <w:pPr>
+        <w:rPr>
+          <w:u w:val="single"/>
+        </w:rPr>
+      </w:pPr>
+      <w:r>
+        <w:t>Este es mi nuevo párrafo que no quiero que el cliente no vea</w:t>
+      </w:r>
       <w:bookmarkStart w:id="0" w:name="_GoBack"/>
       <w:bookmarkEnd w:id="0"/>
     </w:p>
-    <w:p/>
     <w:sectPr>
       <w:pgSz w:w="11906" w:h="16838"/>
       <w:pgMar w:top="1417" w:right="1701" w:bottom="1417" w:left="1701" w:header="708" w:footer="708" w:gutter="0"/>

</xml_diff>